<commit_message>
git branch ve git diff e yeni eklemeler
</commit_message>
<xml_diff>
--- a/git-commands.docx
+++ b/git-commands.docx
@@ -3390,6 +3390,7 @@
           <w:rFonts w:ascii="Nunito" w:hAnsi="Nunito"/>
           <w:b/>
           <w:bCs/>
+          <w:noProof/>
           <w:color w:val="FF0000"/>
           <w:spacing w:val="-10"/>
         </w:rPr>
@@ -4065,107 +4066,48 @@
           <w:numId w:val="3"/>
         </w:numPr>
         <w:shd w:val="clear" w:color="auto" w:fill="FFFFFF"/>
-        <w:spacing w:before="0" w:beforeAutospacing="0"/>
-        <w:rPr>
-          <w:rFonts w:ascii="Nunito" w:hAnsi="Nunito"/>
-          <w:color w:val="000000"/>
-          <w:spacing w:val="-10"/>
-        </w:rPr>
-      </w:pPr>
-      <w:r>
-        <w:rPr>
-          <w:rStyle w:val="Gl"/>
-          <w:rFonts w:ascii="Nunito" w:eastAsiaTheme="majorEastAsia" w:hAnsi="Nunito"/>
-          <w:color w:val="000000"/>
-          <w:spacing w:val="-10"/>
-        </w:rPr>
-        <w:t xml:space="preserve">Projenize yeni bir </w:t>
-      </w:r>
-      <w:proofErr w:type="spellStart"/>
-      <w:r>
-        <w:rPr>
-          <w:rStyle w:val="Gl"/>
-          <w:rFonts w:ascii="Nunito" w:eastAsiaTheme="majorEastAsia" w:hAnsi="Nunito"/>
-          <w:color w:val="000000"/>
-          <w:spacing w:val="-10"/>
-        </w:rPr>
-        <w:t>branch</w:t>
-      </w:r>
-      <w:proofErr w:type="spellEnd"/>
-      <w:r>
-        <w:rPr>
-          <w:rStyle w:val="Gl"/>
-          <w:rFonts w:ascii="Nunito" w:eastAsiaTheme="majorEastAsia" w:hAnsi="Nunito"/>
-          <w:color w:val="000000"/>
-          <w:spacing w:val="-10"/>
-        </w:rPr>
-        <w:t xml:space="preserve"> eklemek için;</w:t>
-      </w:r>
-    </w:p>
-    <w:p>
-      <w:pPr>
-        <w:pStyle w:val="HTMLncedenBiimlendirilmi"/>
+      </w:pPr>
+      <w:proofErr w:type="gramStart"/>
+      <w:r>
+        <w:t>git</w:t>
+      </w:r>
+      <w:proofErr w:type="gramEnd"/>
+      <w:r>
+        <w:t xml:space="preserve"> </w:t>
+      </w:r>
+      <w:proofErr w:type="spellStart"/>
+      <w:r>
+        <w:t>Branch</w:t>
+      </w:r>
+      <w:proofErr w:type="spellEnd"/>
+      <w:r>
+        <w:t xml:space="preserve"> (yerel şubeleri göster)</w:t>
+      </w:r>
+    </w:p>
+    <w:p>
+      <w:pPr>
+        <w:pStyle w:val="NormalWeb"/>
         <w:numPr>
           <w:ilvl w:val="0"/>
           <w:numId w:val="3"/>
         </w:numPr>
-        <w:shd w:val="clear" w:color="auto" w:fill="1C1D21"/>
-        <w:rPr>
-          <w:rFonts w:ascii="Consolas" w:hAnsi="Consolas"/>
-          <w:color w:val="C0C5CE"/>
-          <w:spacing w:val="-10"/>
-          <w:sz w:val="21"/>
-          <w:szCs w:val="21"/>
-        </w:rPr>
-      </w:pPr>
-      <w:r>
-        <w:rPr>
-          <w:rStyle w:val="HTMLKodu"/>
-          <w:rFonts w:ascii="Consolas" w:hAnsi="Consolas"/>
-          <w:color w:val="C0C5CE"/>
-          <w:spacing w:val="-10"/>
-        </w:rPr>
-        <w:t xml:space="preserve">$ git </w:t>
-      </w:r>
-      <w:proofErr w:type="spellStart"/>
-      <w:r>
-        <w:rPr>
-          <w:rStyle w:val="HTMLKodu"/>
-          <w:rFonts w:ascii="Consolas" w:hAnsi="Consolas"/>
-          <w:color w:val="C0C5CE"/>
-          <w:spacing w:val="-10"/>
-        </w:rPr>
+        <w:shd w:val="clear" w:color="auto" w:fill="FFFFFF"/>
+      </w:pPr>
+      <w:proofErr w:type="gramStart"/>
+      <w:r>
+        <w:t>git</w:t>
+      </w:r>
+      <w:proofErr w:type="gramEnd"/>
+      <w:r>
+        <w:t xml:space="preserve"> </w:t>
+      </w:r>
+      <w:proofErr w:type="spellStart"/>
+      <w:r>
         <w:t>branch</w:t>
       </w:r>
       <w:proofErr w:type="spellEnd"/>
       <w:r>
-        <w:rPr>
-          <w:rStyle w:val="HTMLKodu"/>
-          <w:rFonts w:ascii="Consolas" w:hAnsi="Consolas"/>
-          <w:color w:val="C0C5CE"/>
-          <w:spacing w:val="-10"/>
-        </w:rPr>
-        <w:t xml:space="preserve"> &lt;</w:t>
-      </w:r>
-      <w:proofErr w:type="spellStart"/>
-      <w:r>
-        <w:rPr>
-          <w:rStyle w:val="HTMLKodu"/>
-          <w:rFonts w:ascii="Consolas" w:hAnsi="Consolas"/>
-          <w:color w:val="C0C5CE"/>
-          <w:spacing w:val="-10"/>
-        </w:rPr>
-        <w:t>branch_name</w:t>
-      </w:r>
-      <w:proofErr w:type="spellEnd"/>
-      <w:r>
-        <w:rPr>
-          <w:rStyle w:val="HTMLKodu"/>
-          <w:rFonts w:ascii="Consolas" w:hAnsi="Consolas"/>
-          <w:color w:val="C0C5CE"/>
-          <w:spacing w:val="-10"/>
-        </w:rPr>
-        <w:t>&gt;</w:t>
+        <w:t xml:space="preserve"> -r (uzak dalları göster)</w:t>
       </w:r>
     </w:p>
     <w:p>
@@ -4183,88 +4125,24 @@
           <w:spacing w:val="-10"/>
         </w:rPr>
       </w:pPr>
-      <w:r>
-        <w:rPr>
-          <w:rFonts w:ascii="Nunito" w:hAnsi="Nunito"/>
-          <w:color w:val="000000"/>
-          <w:spacing w:val="-10"/>
-        </w:rPr>
-        <w:t>*</w:t>
-      </w:r>
-      <w:r>
-        <w:rPr>
-          <w:rStyle w:val="Vurgu"/>
-          <w:rFonts w:ascii="Nunito" w:hAnsi="Nunito"/>
-          <w:color w:val="000000"/>
-          <w:spacing w:val="-10"/>
-        </w:rPr>
-        <w:t xml:space="preserve">Tüm uzak ve yerel </w:t>
-      </w:r>
-      <w:proofErr w:type="spellStart"/>
-      <w:r>
-        <w:rPr>
-          <w:rStyle w:val="Vurgu"/>
-          <w:rFonts w:ascii="Nunito" w:hAnsi="Nunito"/>
-          <w:color w:val="000000"/>
-          <w:spacing w:val="-10"/>
-        </w:rPr>
-        <w:t>branch'lari</w:t>
-      </w:r>
-      <w:proofErr w:type="spellEnd"/>
-      <w:r>
-        <w:rPr>
-          <w:rStyle w:val="Vurgu"/>
-          <w:rFonts w:ascii="Nunito" w:hAnsi="Nunito"/>
-          <w:color w:val="000000"/>
-          <w:spacing w:val="-10"/>
-        </w:rPr>
-        <w:t xml:space="preserve"> listelemek için;</w:t>
-      </w:r>
-    </w:p>
-    <w:p>
-      <w:pPr>
-        <w:pStyle w:val="HTMLncedenBiimlendirilmi"/>
-        <w:numPr>
-          <w:ilvl w:val="0"/>
-          <w:numId w:val="3"/>
-        </w:numPr>
-        <w:shd w:val="clear" w:color="auto" w:fill="1C1D21"/>
-        <w:rPr>
-          <w:rFonts w:ascii="Consolas" w:hAnsi="Consolas"/>
-          <w:color w:val="C0C5CE"/>
-          <w:spacing w:val="-10"/>
-          <w:sz w:val="21"/>
-          <w:szCs w:val="21"/>
-        </w:rPr>
-      </w:pPr>
-      <w:r>
-        <w:rPr>
-          <w:rStyle w:val="HTMLKodu"/>
-          <w:rFonts w:ascii="Consolas" w:hAnsi="Consolas"/>
-          <w:color w:val="C0C5CE"/>
-          <w:spacing w:val="-10"/>
-        </w:rPr>
-        <w:t xml:space="preserve">$ git </w:t>
-      </w:r>
-      <w:proofErr w:type="spellStart"/>
-      <w:r>
-        <w:rPr>
-          <w:rStyle w:val="HTMLKodu"/>
-          <w:rFonts w:ascii="Consolas" w:hAnsi="Consolas"/>
-          <w:color w:val="C0C5CE"/>
-          <w:spacing w:val="-10"/>
-        </w:rPr>
+      <w:proofErr w:type="gramStart"/>
+      <w:r>
+        <w:t>git</w:t>
+      </w:r>
+      <w:proofErr w:type="gramEnd"/>
+      <w:r>
+        <w:t xml:space="preserve"> </w:t>
+      </w:r>
+      <w:proofErr w:type="spellStart"/>
+      <w:r>
         <w:t>branch</w:t>
       </w:r>
       <w:proofErr w:type="spellEnd"/>
       <w:r>
-        <w:rPr>
-          <w:rStyle w:val="HTMLKodu"/>
-          <w:rFonts w:ascii="Consolas" w:hAnsi="Consolas"/>
-          <w:color w:val="C0C5CE"/>
-          <w:spacing w:val="-10"/>
-        </w:rPr>
-        <w:t xml:space="preserve"> -a</w:t>
+        <w:t xml:space="preserve"> -a (tüm yerel ve uzak dalları göster</w:t>
+      </w:r>
+      <w:r>
+        <w:t>ir)</w:t>
       </w:r>
     </w:p>
     <w:p>
@@ -4289,7 +4167,7 @@
           <w:color w:val="000000"/>
           <w:spacing w:val="-10"/>
         </w:rPr>
-        <w:t xml:space="preserve">Bir </w:t>
+        <w:t xml:space="preserve">Projenize yeni bir </w:t>
       </w:r>
       <w:proofErr w:type="spellStart"/>
       <w:r>
@@ -4299,7 +4177,7 @@
           <w:color w:val="000000"/>
           <w:spacing w:val="-10"/>
         </w:rPr>
-        <w:t>branch'ı</w:t>
+        <w:t>branch</w:t>
       </w:r>
       <w:proofErr w:type="spellEnd"/>
       <w:r>
@@ -4309,7 +4187,7 @@
           <w:color w:val="000000"/>
           <w:spacing w:val="-10"/>
         </w:rPr>
-        <w:t xml:space="preserve"> silmek için;</w:t>
+        <w:t xml:space="preserve"> eklemek için;</w:t>
       </w:r>
     </w:p>
     <w:p>
@@ -4355,6 +4233,216 @@
           <w:color w:val="C0C5CE"/>
           <w:spacing w:val="-10"/>
         </w:rPr>
+        <w:t xml:space="preserve"> &lt;</w:t>
+      </w:r>
+      <w:proofErr w:type="spellStart"/>
+      <w:r>
+        <w:rPr>
+          <w:rStyle w:val="HTMLKodu"/>
+          <w:rFonts w:ascii="Consolas" w:hAnsi="Consolas"/>
+          <w:color w:val="C0C5CE"/>
+          <w:spacing w:val="-10"/>
+        </w:rPr>
+        <w:t>branch_name</w:t>
+      </w:r>
+      <w:proofErr w:type="spellEnd"/>
+      <w:r>
+        <w:rPr>
+          <w:rStyle w:val="HTMLKodu"/>
+          <w:rFonts w:ascii="Consolas" w:hAnsi="Consolas"/>
+          <w:color w:val="C0C5CE"/>
+          <w:spacing w:val="-10"/>
+        </w:rPr>
+        <w:t>&gt;</w:t>
+      </w:r>
+    </w:p>
+    <w:p>
+      <w:pPr>
+        <w:pStyle w:val="NormalWeb"/>
+        <w:numPr>
+          <w:ilvl w:val="0"/>
+          <w:numId w:val="3"/>
+        </w:numPr>
+        <w:shd w:val="clear" w:color="auto" w:fill="FFFFFF"/>
+        <w:spacing w:before="0" w:beforeAutospacing="0"/>
+        <w:rPr>
+          <w:rFonts w:ascii="Nunito" w:hAnsi="Nunito"/>
+          <w:color w:val="000000"/>
+          <w:spacing w:val="-10"/>
+        </w:rPr>
+      </w:pPr>
+      <w:r>
+        <w:rPr>
+          <w:rFonts w:ascii="Nunito" w:hAnsi="Nunito"/>
+          <w:color w:val="000000"/>
+          <w:spacing w:val="-10"/>
+        </w:rPr>
+        <w:t>*</w:t>
+      </w:r>
+      <w:r>
+        <w:rPr>
+          <w:rStyle w:val="Vurgu"/>
+          <w:rFonts w:ascii="Nunito" w:hAnsi="Nunito"/>
+          <w:color w:val="000000"/>
+          <w:spacing w:val="-10"/>
+        </w:rPr>
+        <w:t xml:space="preserve">Tüm uzak ve yerel </w:t>
+      </w:r>
+      <w:proofErr w:type="spellStart"/>
+      <w:r>
+        <w:rPr>
+          <w:rStyle w:val="Vurgu"/>
+          <w:rFonts w:ascii="Nunito" w:hAnsi="Nunito"/>
+          <w:color w:val="000000"/>
+          <w:spacing w:val="-10"/>
+        </w:rPr>
+        <w:t>branch'lari</w:t>
+      </w:r>
+      <w:proofErr w:type="spellEnd"/>
+      <w:r>
+        <w:rPr>
+          <w:rStyle w:val="Vurgu"/>
+          <w:rFonts w:ascii="Nunito" w:hAnsi="Nunito"/>
+          <w:color w:val="000000"/>
+          <w:spacing w:val="-10"/>
+        </w:rPr>
+        <w:t xml:space="preserve"> listelemek için;</w:t>
+      </w:r>
+    </w:p>
+    <w:p>
+      <w:pPr>
+        <w:pStyle w:val="HTMLncedenBiimlendirilmi"/>
+        <w:numPr>
+          <w:ilvl w:val="0"/>
+          <w:numId w:val="3"/>
+        </w:numPr>
+        <w:shd w:val="clear" w:color="auto" w:fill="1C1D21"/>
+        <w:rPr>
+          <w:rFonts w:ascii="Consolas" w:hAnsi="Consolas"/>
+          <w:color w:val="C0C5CE"/>
+          <w:spacing w:val="-10"/>
+          <w:sz w:val="21"/>
+          <w:szCs w:val="21"/>
+        </w:rPr>
+      </w:pPr>
+      <w:r>
+        <w:rPr>
+          <w:rStyle w:val="HTMLKodu"/>
+          <w:rFonts w:ascii="Consolas" w:hAnsi="Consolas"/>
+          <w:color w:val="C0C5CE"/>
+          <w:spacing w:val="-10"/>
+        </w:rPr>
+        <w:t xml:space="preserve">$ git </w:t>
+      </w:r>
+      <w:proofErr w:type="spellStart"/>
+      <w:r>
+        <w:rPr>
+          <w:rStyle w:val="HTMLKodu"/>
+          <w:rFonts w:ascii="Consolas" w:hAnsi="Consolas"/>
+          <w:color w:val="C0C5CE"/>
+          <w:spacing w:val="-10"/>
+        </w:rPr>
+        <w:t>branch</w:t>
+      </w:r>
+      <w:proofErr w:type="spellEnd"/>
+      <w:r>
+        <w:rPr>
+          <w:rStyle w:val="HTMLKodu"/>
+          <w:rFonts w:ascii="Consolas" w:hAnsi="Consolas"/>
+          <w:color w:val="C0C5CE"/>
+          <w:spacing w:val="-10"/>
+        </w:rPr>
+        <w:t xml:space="preserve"> -a</w:t>
+      </w:r>
+    </w:p>
+    <w:p>
+      <w:pPr>
+        <w:pStyle w:val="NormalWeb"/>
+        <w:numPr>
+          <w:ilvl w:val="0"/>
+          <w:numId w:val="3"/>
+        </w:numPr>
+        <w:shd w:val="clear" w:color="auto" w:fill="FFFFFF"/>
+        <w:spacing w:before="0" w:beforeAutospacing="0"/>
+        <w:rPr>
+          <w:rFonts w:ascii="Nunito" w:hAnsi="Nunito"/>
+          <w:color w:val="000000"/>
+          <w:spacing w:val="-10"/>
+        </w:rPr>
+      </w:pPr>
+      <w:r>
+        <w:rPr>
+          <w:rStyle w:val="Gl"/>
+          <w:rFonts w:ascii="Nunito" w:eastAsiaTheme="majorEastAsia" w:hAnsi="Nunito"/>
+          <w:color w:val="000000"/>
+          <w:spacing w:val="-10"/>
+        </w:rPr>
+        <w:t xml:space="preserve">Bir </w:t>
+      </w:r>
+      <w:proofErr w:type="spellStart"/>
+      <w:r>
+        <w:rPr>
+          <w:rStyle w:val="Gl"/>
+          <w:rFonts w:ascii="Nunito" w:eastAsiaTheme="majorEastAsia" w:hAnsi="Nunito"/>
+          <w:color w:val="000000"/>
+          <w:spacing w:val="-10"/>
+        </w:rPr>
+        <w:t>branch'ı</w:t>
+      </w:r>
+      <w:proofErr w:type="spellEnd"/>
+      <w:r>
+        <w:rPr>
+          <w:rStyle w:val="Gl"/>
+          <w:rFonts w:ascii="Nunito" w:eastAsiaTheme="majorEastAsia" w:hAnsi="Nunito"/>
+          <w:color w:val="000000"/>
+          <w:spacing w:val="-10"/>
+        </w:rPr>
+        <w:t xml:space="preserve"> silmek için;</w:t>
+      </w:r>
+    </w:p>
+    <w:p>
+      <w:pPr>
+        <w:pStyle w:val="HTMLncedenBiimlendirilmi"/>
+        <w:numPr>
+          <w:ilvl w:val="0"/>
+          <w:numId w:val="3"/>
+        </w:numPr>
+        <w:shd w:val="clear" w:color="auto" w:fill="1C1D21"/>
+        <w:rPr>
+          <w:rFonts w:ascii="Consolas" w:hAnsi="Consolas"/>
+          <w:color w:val="C0C5CE"/>
+          <w:spacing w:val="-10"/>
+          <w:sz w:val="21"/>
+          <w:szCs w:val="21"/>
+        </w:rPr>
+      </w:pPr>
+      <w:r>
+        <w:rPr>
+          <w:rStyle w:val="HTMLKodu"/>
+          <w:rFonts w:ascii="Consolas" w:hAnsi="Consolas"/>
+          <w:color w:val="C0C5CE"/>
+          <w:spacing w:val="-10"/>
+        </w:rPr>
+        <w:t xml:space="preserve">$ git </w:t>
+      </w:r>
+      <w:proofErr w:type="spellStart"/>
+      <w:r>
+        <w:rPr>
+          <w:rStyle w:val="HTMLKodu"/>
+          <w:rFonts w:ascii="Consolas" w:hAnsi="Consolas"/>
+          <w:color w:val="C0C5CE"/>
+          <w:spacing w:val="-10"/>
+        </w:rPr>
+        <w:t>branch</w:t>
+      </w:r>
+      <w:proofErr w:type="spellEnd"/>
+      <w:r>
+        <w:rPr>
+          <w:rStyle w:val="HTMLKodu"/>
+          <w:rFonts w:ascii="Consolas" w:hAnsi="Consolas"/>
+          <w:color w:val="C0C5CE"/>
+          <w:spacing w:val="-10"/>
+        </w:rPr>
         <w:t xml:space="preserve"> -d &lt;</w:t>
       </w:r>
       <w:proofErr w:type="spellStart"/>
@@ -4429,7 +4517,6 @@
           <w:szCs w:val="26"/>
           <w:lang w:eastAsia="tr-TR"/>
         </w:rPr>
-        <w:lastRenderedPageBreak/>
         <w:t>git</w:t>
       </w:r>
       <w:proofErr w:type="gramEnd"/>
@@ -5693,12 +5780,77 @@
         <w:pStyle w:val="NormalWeb"/>
         <w:shd w:val="clear" w:color="auto" w:fill="FFFFFF"/>
         <w:spacing w:before="0" w:beforeAutospacing="0" w:after="0" w:afterAutospacing="0"/>
-        <w:rPr>
-          <w:rFonts w:ascii="Nunito" w:hAnsi="Nunito"/>
-          <w:color w:val="000000"/>
-          <w:spacing w:val="-10"/>
-        </w:rPr>
-      </w:pPr>
+      </w:pPr>
+    </w:p>
+    <w:p>
+      <w:pPr>
+        <w:pStyle w:val="NormalWeb"/>
+        <w:shd w:val="clear" w:color="auto" w:fill="FFFFFF"/>
+        <w:spacing w:before="0" w:beforeAutospacing="0" w:after="0" w:afterAutospacing="0"/>
+      </w:pPr>
+      <w:r>
+        <w:t>Yerel depodaki değişiklikleri gör</w:t>
+      </w:r>
+      <w:r>
+        <w:t xml:space="preserve">mek için </w:t>
+      </w:r>
+    </w:p>
+    <w:p>
+      <w:pPr>
+        <w:pStyle w:val="NormalWeb"/>
+        <w:shd w:val="clear" w:color="auto" w:fill="FFFFFF"/>
+        <w:spacing w:before="0" w:beforeAutospacing="0" w:after="0" w:afterAutospacing="0"/>
+        <w:rPr>
+          <w:rFonts w:ascii="Nunito" w:hAnsi="Nunito"/>
+          <w:color w:val="FFFFFF" w:themeColor="background1"/>
+          <w:spacing w:val="-10"/>
+        </w:rPr>
+      </w:pPr>
+      <w:r>
+        <w:t xml:space="preserve"> </w:t>
+      </w:r>
+      <w:proofErr w:type="gramStart"/>
+      <w:r>
+        <w:rPr>
+          <w:highlight w:val="lightGray"/>
+        </w:rPr>
+        <w:t>git</w:t>
+      </w:r>
+      <w:proofErr w:type="gramEnd"/>
+      <w:r>
+        <w:rPr>
+          <w:highlight w:val="lightGray"/>
+        </w:rPr>
+        <w:t xml:space="preserve"> </w:t>
+      </w:r>
+      <w:proofErr w:type="spellStart"/>
+      <w:r>
+        <w:rPr>
+          <w:highlight w:val="lightGray"/>
+        </w:rPr>
+        <w:t>diff</w:t>
+      </w:r>
+      <w:proofErr w:type="spellEnd"/>
+      <w:r>
+        <w:rPr>
+          <w:highlight w:val="lightGray"/>
+        </w:rPr>
+        <w:t xml:space="preserve"> main </w:t>
+      </w:r>
+      <w:proofErr w:type="spellStart"/>
+      <w:r>
+        <w:rPr>
+          <w:highlight w:val="lightGray"/>
+        </w:rPr>
+        <w:t>origin</w:t>
+      </w:r>
+      <w:proofErr w:type="spellEnd"/>
+      <w:r>
+        <w:rPr>
+          <w:highlight w:val="lightGray"/>
+        </w:rPr>
+        <w:t>/main</w:t>
+      </w:r>
     </w:p>
     <w:p>
       <w:pPr>
@@ -6233,6 +6385,7 @@
           <w:szCs w:val="24"/>
           <w:shd w:val="clear" w:color="auto" w:fill="F7F7F7"/>
         </w:rPr>
+        <w:lastRenderedPageBreak/>
         <w:t>git</w:t>
       </w:r>
       <w:proofErr w:type="gramEnd"/>

</xml_diff>

<commit_message>
git barcnch ve git diff eklemeler yapıldı.
</commit_message>
<xml_diff>
--- a/git-commands.docx
+++ b/git-commands.docx
@@ -3390,6 +3390,7 @@
           <w:rFonts w:ascii="Nunito" w:hAnsi="Nunito"/>
           <w:b/>
           <w:bCs/>
+          <w:noProof/>
           <w:color w:val="FF0000"/>
           <w:spacing w:val="-10"/>
         </w:rPr>
@@ -4065,107 +4066,48 @@
           <w:numId w:val="3"/>
         </w:numPr>
         <w:shd w:val="clear" w:color="auto" w:fill="FFFFFF"/>
-        <w:spacing w:before="0" w:beforeAutospacing="0"/>
-        <w:rPr>
-          <w:rFonts w:ascii="Nunito" w:hAnsi="Nunito"/>
-          <w:color w:val="000000"/>
-          <w:spacing w:val="-10"/>
-        </w:rPr>
-      </w:pPr>
-      <w:r>
-        <w:rPr>
-          <w:rStyle w:val="Gl"/>
-          <w:rFonts w:ascii="Nunito" w:eastAsiaTheme="majorEastAsia" w:hAnsi="Nunito"/>
-          <w:color w:val="000000"/>
-          <w:spacing w:val="-10"/>
-        </w:rPr>
-        <w:t xml:space="preserve">Projenize yeni bir </w:t>
-      </w:r>
-      <w:proofErr w:type="spellStart"/>
-      <w:r>
-        <w:rPr>
-          <w:rStyle w:val="Gl"/>
-          <w:rFonts w:ascii="Nunito" w:eastAsiaTheme="majorEastAsia" w:hAnsi="Nunito"/>
-          <w:color w:val="000000"/>
-          <w:spacing w:val="-10"/>
-        </w:rPr>
-        <w:t>branch</w:t>
-      </w:r>
-      <w:proofErr w:type="spellEnd"/>
-      <w:r>
-        <w:rPr>
-          <w:rStyle w:val="Gl"/>
-          <w:rFonts w:ascii="Nunito" w:eastAsiaTheme="majorEastAsia" w:hAnsi="Nunito"/>
-          <w:color w:val="000000"/>
-          <w:spacing w:val="-10"/>
-        </w:rPr>
-        <w:t xml:space="preserve"> eklemek için;</w:t>
-      </w:r>
-    </w:p>
-    <w:p>
-      <w:pPr>
-        <w:pStyle w:val="HTMLncedenBiimlendirilmi"/>
+      </w:pPr>
+      <w:proofErr w:type="gramStart"/>
+      <w:r>
+        <w:t>git</w:t>
+      </w:r>
+      <w:proofErr w:type="gramEnd"/>
+      <w:r>
+        <w:t xml:space="preserve"> </w:t>
+      </w:r>
+      <w:proofErr w:type="spellStart"/>
+      <w:r>
+        <w:t>Branch</w:t>
+      </w:r>
+      <w:proofErr w:type="spellEnd"/>
+      <w:r>
+        <w:t xml:space="preserve"> (yerel şubeleri göster)</w:t>
+      </w:r>
+    </w:p>
+    <w:p>
+      <w:pPr>
+        <w:pStyle w:val="NormalWeb"/>
         <w:numPr>
           <w:ilvl w:val="0"/>
           <w:numId w:val="3"/>
         </w:numPr>
-        <w:shd w:val="clear" w:color="auto" w:fill="1C1D21"/>
-        <w:rPr>
-          <w:rFonts w:ascii="Consolas" w:hAnsi="Consolas"/>
-          <w:color w:val="C0C5CE"/>
-          <w:spacing w:val="-10"/>
-          <w:sz w:val="21"/>
-          <w:szCs w:val="21"/>
-        </w:rPr>
-      </w:pPr>
-      <w:r>
-        <w:rPr>
-          <w:rStyle w:val="HTMLKodu"/>
-          <w:rFonts w:ascii="Consolas" w:hAnsi="Consolas"/>
-          <w:color w:val="C0C5CE"/>
-          <w:spacing w:val="-10"/>
-        </w:rPr>
-        <w:t xml:space="preserve">$ git </w:t>
-      </w:r>
-      <w:proofErr w:type="spellStart"/>
-      <w:r>
-        <w:rPr>
-          <w:rStyle w:val="HTMLKodu"/>
-          <w:rFonts w:ascii="Consolas" w:hAnsi="Consolas"/>
-          <w:color w:val="C0C5CE"/>
-          <w:spacing w:val="-10"/>
-        </w:rPr>
+        <w:shd w:val="clear" w:color="auto" w:fill="FFFFFF"/>
+      </w:pPr>
+      <w:proofErr w:type="gramStart"/>
+      <w:r>
+        <w:t>git</w:t>
+      </w:r>
+      <w:proofErr w:type="gramEnd"/>
+      <w:r>
+        <w:t xml:space="preserve"> </w:t>
+      </w:r>
+      <w:proofErr w:type="spellStart"/>
+      <w:r>
         <w:t>branch</w:t>
       </w:r>
       <w:proofErr w:type="spellEnd"/>
       <w:r>
-        <w:rPr>
-          <w:rStyle w:val="HTMLKodu"/>
-          <w:rFonts w:ascii="Consolas" w:hAnsi="Consolas"/>
-          <w:color w:val="C0C5CE"/>
-          <w:spacing w:val="-10"/>
-        </w:rPr>
-        <w:t xml:space="preserve"> &lt;</w:t>
-      </w:r>
-      <w:proofErr w:type="spellStart"/>
-      <w:r>
-        <w:rPr>
-          <w:rStyle w:val="HTMLKodu"/>
-          <w:rFonts w:ascii="Consolas" w:hAnsi="Consolas"/>
-          <w:color w:val="C0C5CE"/>
-          <w:spacing w:val="-10"/>
-        </w:rPr>
-        <w:t>branch_name</w:t>
-      </w:r>
-      <w:proofErr w:type="spellEnd"/>
-      <w:r>
-        <w:rPr>
-          <w:rStyle w:val="HTMLKodu"/>
-          <w:rFonts w:ascii="Consolas" w:hAnsi="Consolas"/>
-          <w:color w:val="C0C5CE"/>
-          <w:spacing w:val="-10"/>
-        </w:rPr>
-        <w:t>&gt;</w:t>
+        <w:t xml:space="preserve"> -r (uzak dalları göster)</w:t>
       </w:r>
     </w:p>
     <w:p>
@@ -4183,88 +4125,24 @@
           <w:spacing w:val="-10"/>
         </w:rPr>
       </w:pPr>
-      <w:r>
-        <w:rPr>
-          <w:rFonts w:ascii="Nunito" w:hAnsi="Nunito"/>
-          <w:color w:val="000000"/>
-          <w:spacing w:val="-10"/>
-        </w:rPr>
-        <w:t>*</w:t>
-      </w:r>
-      <w:r>
-        <w:rPr>
-          <w:rStyle w:val="Vurgu"/>
-          <w:rFonts w:ascii="Nunito" w:hAnsi="Nunito"/>
-          <w:color w:val="000000"/>
-          <w:spacing w:val="-10"/>
-        </w:rPr>
-        <w:t xml:space="preserve">Tüm uzak ve yerel </w:t>
-      </w:r>
-      <w:proofErr w:type="spellStart"/>
-      <w:r>
-        <w:rPr>
-          <w:rStyle w:val="Vurgu"/>
-          <w:rFonts w:ascii="Nunito" w:hAnsi="Nunito"/>
-          <w:color w:val="000000"/>
-          <w:spacing w:val="-10"/>
-        </w:rPr>
-        <w:t>branch'lari</w:t>
-      </w:r>
-      <w:proofErr w:type="spellEnd"/>
-      <w:r>
-        <w:rPr>
-          <w:rStyle w:val="Vurgu"/>
-          <w:rFonts w:ascii="Nunito" w:hAnsi="Nunito"/>
-          <w:color w:val="000000"/>
-          <w:spacing w:val="-10"/>
-        </w:rPr>
-        <w:t xml:space="preserve"> listelemek için;</w:t>
-      </w:r>
-    </w:p>
-    <w:p>
-      <w:pPr>
-        <w:pStyle w:val="HTMLncedenBiimlendirilmi"/>
-        <w:numPr>
-          <w:ilvl w:val="0"/>
-          <w:numId w:val="3"/>
-        </w:numPr>
-        <w:shd w:val="clear" w:color="auto" w:fill="1C1D21"/>
-        <w:rPr>
-          <w:rFonts w:ascii="Consolas" w:hAnsi="Consolas"/>
-          <w:color w:val="C0C5CE"/>
-          <w:spacing w:val="-10"/>
-          <w:sz w:val="21"/>
-          <w:szCs w:val="21"/>
-        </w:rPr>
-      </w:pPr>
-      <w:r>
-        <w:rPr>
-          <w:rStyle w:val="HTMLKodu"/>
-          <w:rFonts w:ascii="Consolas" w:hAnsi="Consolas"/>
-          <w:color w:val="C0C5CE"/>
-          <w:spacing w:val="-10"/>
-        </w:rPr>
-        <w:t xml:space="preserve">$ git </w:t>
-      </w:r>
-      <w:proofErr w:type="spellStart"/>
-      <w:r>
-        <w:rPr>
-          <w:rStyle w:val="HTMLKodu"/>
-          <w:rFonts w:ascii="Consolas" w:hAnsi="Consolas"/>
-          <w:color w:val="C0C5CE"/>
-          <w:spacing w:val="-10"/>
-        </w:rPr>
+      <w:proofErr w:type="gramStart"/>
+      <w:r>
+        <w:t>git</w:t>
+      </w:r>
+      <w:proofErr w:type="gramEnd"/>
+      <w:r>
+        <w:t xml:space="preserve"> </w:t>
+      </w:r>
+      <w:proofErr w:type="spellStart"/>
+      <w:r>
         <w:t>branch</w:t>
       </w:r>
       <w:proofErr w:type="spellEnd"/>
       <w:r>
-        <w:rPr>
-          <w:rStyle w:val="HTMLKodu"/>
-          <w:rFonts w:ascii="Consolas" w:hAnsi="Consolas"/>
-          <w:color w:val="C0C5CE"/>
-          <w:spacing w:val="-10"/>
-        </w:rPr>
-        <w:t xml:space="preserve"> -a</w:t>
+        <w:t xml:space="preserve"> -a (tüm yerel ve uzak dalları göster</w:t>
+      </w:r>
+      <w:r>
+        <w:t>ir)</w:t>
       </w:r>
     </w:p>
     <w:p>
@@ -4289,7 +4167,7 @@
           <w:color w:val="000000"/>
           <w:spacing w:val="-10"/>
         </w:rPr>
-        <w:t xml:space="preserve">Bir </w:t>
+        <w:t xml:space="preserve">Projenize yeni bir </w:t>
       </w:r>
       <w:proofErr w:type="spellStart"/>
       <w:r>
@@ -4299,7 +4177,7 @@
           <w:color w:val="000000"/>
           <w:spacing w:val="-10"/>
         </w:rPr>
-        <w:t>branch'ı</w:t>
+        <w:t>branch</w:t>
       </w:r>
       <w:proofErr w:type="spellEnd"/>
       <w:r>
@@ -4309,7 +4187,7 @@
           <w:color w:val="000000"/>
           <w:spacing w:val="-10"/>
         </w:rPr>
-        <w:t xml:space="preserve"> silmek için;</w:t>
+        <w:t xml:space="preserve"> eklemek için;</w:t>
       </w:r>
     </w:p>
     <w:p>
@@ -4355,6 +4233,216 @@
           <w:color w:val="C0C5CE"/>
           <w:spacing w:val="-10"/>
         </w:rPr>
+        <w:t xml:space="preserve"> &lt;</w:t>
+      </w:r>
+      <w:proofErr w:type="spellStart"/>
+      <w:r>
+        <w:rPr>
+          <w:rStyle w:val="HTMLKodu"/>
+          <w:rFonts w:ascii="Consolas" w:hAnsi="Consolas"/>
+          <w:color w:val="C0C5CE"/>
+          <w:spacing w:val="-10"/>
+        </w:rPr>
+        <w:t>branch_name</w:t>
+      </w:r>
+      <w:proofErr w:type="spellEnd"/>
+      <w:r>
+        <w:rPr>
+          <w:rStyle w:val="HTMLKodu"/>
+          <w:rFonts w:ascii="Consolas" w:hAnsi="Consolas"/>
+          <w:color w:val="C0C5CE"/>
+          <w:spacing w:val="-10"/>
+        </w:rPr>
+        <w:t>&gt;</w:t>
+      </w:r>
+    </w:p>
+    <w:p>
+      <w:pPr>
+        <w:pStyle w:val="NormalWeb"/>
+        <w:numPr>
+          <w:ilvl w:val="0"/>
+          <w:numId w:val="3"/>
+        </w:numPr>
+        <w:shd w:val="clear" w:color="auto" w:fill="FFFFFF"/>
+        <w:spacing w:before="0" w:beforeAutospacing="0"/>
+        <w:rPr>
+          <w:rFonts w:ascii="Nunito" w:hAnsi="Nunito"/>
+          <w:color w:val="000000"/>
+          <w:spacing w:val="-10"/>
+        </w:rPr>
+      </w:pPr>
+      <w:r>
+        <w:rPr>
+          <w:rFonts w:ascii="Nunito" w:hAnsi="Nunito"/>
+          <w:color w:val="000000"/>
+          <w:spacing w:val="-10"/>
+        </w:rPr>
+        <w:t>*</w:t>
+      </w:r>
+      <w:r>
+        <w:rPr>
+          <w:rStyle w:val="Vurgu"/>
+          <w:rFonts w:ascii="Nunito" w:hAnsi="Nunito"/>
+          <w:color w:val="000000"/>
+          <w:spacing w:val="-10"/>
+        </w:rPr>
+        <w:t xml:space="preserve">Tüm uzak ve yerel </w:t>
+      </w:r>
+      <w:proofErr w:type="spellStart"/>
+      <w:r>
+        <w:rPr>
+          <w:rStyle w:val="Vurgu"/>
+          <w:rFonts w:ascii="Nunito" w:hAnsi="Nunito"/>
+          <w:color w:val="000000"/>
+          <w:spacing w:val="-10"/>
+        </w:rPr>
+        <w:t>branch'lari</w:t>
+      </w:r>
+      <w:proofErr w:type="spellEnd"/>
+      <w:r>
+        <w:rPr>
+          <w:rStyle w:val="Vurgu"/>
+          <w:rFonts w:ascii="Nunito" w:hAnsi="Nunito"/>
+          <w:color w:val="000000"/>
+          <w:spacing w:val="-10"/>
+        </w:rPr>
+        <w:t xml:space="preserve"> listelemek için;</w:t>
+      </w:r>
+    </w:p>
+    <w:p>
+      <w:pPr>
+        <w:pStyle w:val="HTMLncedenBiimlendirilmi"/>
+        <w:numPr>
+          <w:ilvl w:val="0"/>
+          <w:numId w:val="3"/>
+        </w:numPr>
+        <w:shd w:val="clear" w:color="auto" w:fill="1C1D21"/>
+        <w:rPr>
+          <w:rFonts w:ascii="Consolas" w:hAnsi="Consolas"/>
+          <w:color w:val="C0C5CE"/>
+          <w:spacing w:val="-10"/>
+          <w:sz w:val="21"/>
+          <w:szCs w:val="21"/>
+        </w:rPr>
+      </w:pPr>
+      <w:r>
+        <w:rPr>
+          <w:rStyle w:val="HTMLKodu"/>
+          <w:rFonts w:ascii="Consolas" w:hAnsi="Consolas"/>
+          <w:color w:val="C0C5CE"/>
+          <w:spacing w:val="-10"/>
+        </w:rPr>
+        <w:t xml:space="preserve">$ git </w:t>
+      </w:r>
+      <w:proofErr w:type="spellStart"/>
+      <w:r>
+        <w:rPr>
+          <w:rStyle w:val="HTMLKodu"/>
+          <w:rFonts w:ascii="Consolas" w:hAnsi="Consolas"/>
+          <w:color w:val="C0C5CE"/>
+          <w:spacing w:val="-10"/>
+        </w:rPr>
+        <w:t>branch</w:t>
+      </w:r>
+      <w:proofErr w:type="spellEnd"/>
+      <w:r>
+        <w:rPr>
+          <w:rStyle w:val="HTMLKodu"/>
+          <w:rFonts w:ascii="Consolas" w:hAnsi="Consolas"/>
+          <w:color w:val="C0C5CE"/>
+          <w:spacing w:val="-10"/>
+        </w:rPr>
+        <w:t xml:space="preserve"> -a</w:t>
+      </w:r>
+    </w:p>
+    <w:p>
+      <w:pPr>
+        <w:pStyle w:val="NormalWeb"/>
+        <w:numPr>
+          <w:ilvl w:val="0"/>
+          <w:numId w:val="3"/>
+        </w:numPr>
+        <w:shd w:val="clear" w:color="auto" w:fill="FFFFFF"/>
+        <w:spacing w:before="0" w:beforeAutospacing="0"/>
+        <w:rPr>
+          <w:rFonts w:ascii="Nunito" w:hAnsi="Nunito"/>
+          <w:color w:val="000000"/>
+          <w:spacing w:val="-10"/>
+        </w:rPr>
+      </w:pPr>
+      <w:r>
+        <w:rPr>
+          <w:rStyle w:val="Gl"/>
+          <w:rFonts w:ascii="Nunito" w:eastAsiaTheme="majorEastAsia" w:hAnsi="Nunito"/>
+          <w:color w:val="000000"/>
+          <w:spacing w:val="-10"/>
+        </w:rPr>
+        <w:t xml:space="preserve">Bir </w:t>
+      </w:r>
+      <w:proofErr w:type="spellStart"/>
+      <w:r>
+        <w:rPr>
+          <w:rStyle w:val="Gl"/>
+          <w:rFonts w:ascii="Nunito" w:eastAsiaTheme="majorEastAsia" w:hAnsi="Nunito"/>
+          <w:color w:val="000000"/>
+          <w:spacing w:val="-10"/>
+        </w:rPr>
+        <w:t>branch'ı</w:t>
+      </w:r>
+      <w:proofErr w:type="spellEnd"/>
+      <w:r>
+        <w:rPr>
+          <w:rStyle w:val="Gl"/>
+          <w:rFonts w:ascii="Nunito" w:eastAsiaTheme="majorEastAsia" w:hAnsi="Nunito"/>
+          <w:color w:val="000000"/>
+          <w:spacing w:val="-10"/>
+        </w:rPr>
+        <w:t xml:space="preserve"> silmek için;</w:t>
+      </w:r>
+    </w:p>
+    <w:p>
+      <w:pPr>
+        <w:pStyle w:val="HTMLncedenBiimlendirilmi"/>
+        <w:numPr>
+          <w:ilvl w:val="0"/>
+          <w:numId w:val="3"/>
+        </w:numPr>
+        <w:shd w:val="clear" w:color="auto" w:fill="1C1D21"/>
+        <w:rPr>
+          <w:rFonts w:ascii="Consolas" w:hAnsi="Consolas"/>
+          <w:color w:val="C0C5CE"/>
+          <w:spacing w:val="-10"/>
+          <w:sz w:val="21"/>
+          <w:szCs w:val="21"/>
+        </w:rPr>
+      </w:pPr>
+      <w:r>
+        <w:rPr>
+          <w:rStyle w:val="HTMLKodu"/>
+          <w:rFonts w:ascii="Consolas" w:hAnsi="Consolas"/>
+          <w:color w:val="C0C5CE"/>
+          <w:spacing w:val="-10"/>
+        </w:rPr>
+        <w:t xml:space="preserve">$ git </w:t>
+      </w:r>
+      <w:proofErr w:type="spellStart"/>
+      <w:r>
+        <w:rPr>
+          <w:rStyle w:val="HTMLKodu"/>
+          <w:rFonts w:ascii="Consolas" w:hAnsi="Consolas"/>
+          <w:color w:val="C0C5CE"/>
+          <w:spacing w:val="-10"/>
+        </w:rPr>
+        <w:t>branch</w:t>
+      </w:r>
+      <w:proofErr w:type="spellEnd"/>
+      <w:r>
+        <w:rPr>
+          <w:rStyle w:val="HTMLKodu"/>
+          <w:rFonts w:ascii="Consolas" w:hAnsi="Consolas"/>
+          <w:color w:val="C0C5CE"/>
+          <w:spacing w:val="-10"/>
+        </w:rPr>
         <w:t xml:space="preserve"> -d &lt;</w:t>
       </w:r>
       <w:proofErr w:type="spellStart"/>
@@ -4429,7 +4517,6 @@
           <w:szCs w:val="26"/>
           <w:lang w:eastAsia="tr-TR"/>
         </w:rPr>
-        <w:lastRenderedPageBreak/>
         <w:t>git</w:t>
       </w:r>
       <w:proofErr w:type="gramEnd"/>
@@ -5693,12 +5780,77 @@
         <w:pStyle w:val="NormalWeb"/>
         <w:shd w:val="clear" w:color="auto" w:fill="FFFFFF"/>
         <w:spacing w:before="0" w:beforeAutospacing="0" w:after="0" w:afterAutospacing="0"/>
-        <w:rPr>
-          <w:rFonts w:ascii="Nunito" w:hAnsi="Nunito"/>
-          <w:color w:val="000000"/>
-          <w:spacing w:val="-10"/>
-        </w:rPr>
-      </w:pPr>
+      </w:pPr>
+    </w:p>
+    <w:p>
+      <w:pPr>
+        <w:pStyle w:val="NormalWeb"/>
+        <w:shd w:val="clear" w:color="auto" w:fill="FFFFFF"/>
+        <w:spacing w:before="0" w:beforeAutospacing="0" w:after="0" w:afterAutospacing="0"/>
+      </w:pPr>
+      <w:r>
+        <w:t>Yerel depodaki değişiklikleri gör</w:t>
+      </w:r>
+      <w:r>
+        <w:t xml:space="preserve">mek için </w:t>
+      </w:r>
+    </w:p>
+    <w:p>
+      <w:pPr>
+        <w:pStyle w:val="NormalWeb"/>
+        <w:shd w:val="clear" w:color="auto" w:fill="FFFFFF"/>
+        <w:spacing w:before="0" w:beforeAutospacing="0" w:after="0" w:afterAutospacing="0"/>
+        <w:rPr>
+          <w:rFonts w:ascii="Nunito" w:hAnsi="Nunito"/>
+          <w:color w:val="FFFFFF" w:themeColor="background1"/>
+          <w:spacing w:val="-10"/>
+        </w:rPr>
+      </w:pPr>
+      <w:r>
+        <w:t xml:space="preserve"> </w:t>
+      </w:r>
+      <w:proofErr w:type="gramStart"/>
+      <w:r>
+        <w:rPr>
+          <w:highlight w:val="lightGray"/>
+        </w:rPr>
+        <w:t>git</w:t>
+      </w:r>
+      <w:proofErr w:type="gramEnd"/>
+      <w:r>
+        <w:rPr>
+          <w:highlight w:val="lightGray"/>
+        </w:rPr>
+        <w:t xml:space="preserve"> </w:t>
+      </w:r>
+      <w:proofErr w:type="spellStart"/>
+      <w:r>
+        <w:rPr>
+          <w:highlight w:val="lightGray"/>
+        </w:rPr>
+        <w:t>diff</w:t>
+      </w:r>
+      <w:proofErr w:type="spellEnd"/>
+      <w:r>
+        <w:rPr>
+          <w:highlight w:val="lightGray"/>
+        </w:rPr>
+        <w:t xml:space="preserve"> main </w:t>
+      </w:r>
+      <w:proofErr w:type="spellStart"/>
+      <w:r>
+        <w:rPr>
+          <w:highlight w:val="lightGray"/>
+        </w:rPr>
+        <w:t>origin</w:t>
+      </w:r>
+      <w:proofErr w:type="spellEnd"/>
+      <w:r>
+        <w:rPr>
+          <w:highlight w:val="lightGray"/>
+        </w:rPr>
+        <w:t>/main</w:t>
+      </w:r>
     </w:p>
     <w:p>
       <w:pPr>
@@ -6233,6 +6385,7 @@
           <w:szCs w:val="24"/>
           <w:shd w:val="clear" w:color="auto" w:fill="F7F7F7"/>
         </w:rPr>
+        <w:lastRenderedPageBreak/>
         <w:t>git</w:t>
       </w:r>
       <w:proofErr w:type="gramEnd"/>

</xml_diff>